<commit_message>
remove extra file and folder
</commit_message>
<xml_diff>
--- a/Sem-6/Project_S6/project front page.docx
+++ b/Sem-6/Project_S6/project front page.docx
@@ -12,13 +12,13 @@
           <w:lang w:eastAsia="en-IN" w:bidi="gu-IN"/>
         </w:rPr>
         <w:drawing>
-          <wp:anchor distT="0" distB="0" distL="114300" distR="114300" simplePos="0" relativeHeight="251660288" behindDoc="0" locked="0" layoutInCell="1" allowOverlap="1" wp14:anchorId="26CACEAB" wp14:editId="2C780EAC">
+          <wp:anchor distT="0" distB="0" distL="114300" distR="114300" simplePos="0" relativeHeight="251660288" behindDoc="0" locked="0" layoutInCell="1" allowOverlap="1" wp14:anchorId="26CACEAB" wp14:editId="30B865D6">
             <wp:simplePos x="0" y="0"/>
             <wp:positionH relativeFrom="column">
-              <wp:posOffset>-361950</wp:posOffset>
+              <wp:posOffset>-349250</wp:posOffset>
             </wp:positionH>
             <wp:positionV relativeFrom="paragraph">
-              <wp:posOffset>-297180</wp:posOffset>
+              <wp:posOffset>-309706</wp:posOffset>
             </wp:positionV>
             <wp:extent cx="6396990" cy="1531620"/>
             <wp:effectExtent l="38100" t="38100" r="22860" b="11430"/>

</xml_diff>